<commit_message>
More edits and added comments
</commit_message>
<xml_diff>
--- a/CompleteDesignDoc.docx
+++ b/CompleteDesignDoc.docx
@@ -1,6 +1,6 @@
 
 <file path=word/document.xml><?xml version="1.0" encoding="utf-8"?>
-<w:document xmlns:wpc="http://schemas.microsoft.com/office/word/2010/wordprocessingCanvas" xmlns:mc="http://schemas.openxmlformats.org/markup-compatibility/2006" xmlns:o="urn:schemas-microsoft-com:office:office" xmlns:r="http://schemas.openxmlformats.org/officeDocument/2006/relationships" xmlns:m="http://schemas.openxmlformats.org/officeDocument/2006/math" xmlns:v="urn:schemas-microsoft-com:vml" xmlns:wp14="http://schemas.microsoft.com/office/word/2010/wordprocessingDrawing" xmlns:wp="http://schemas.openxmlformats.org/drawingml/2006/wordprocessingDrawing" xmlns:w10="urn:schemas-microsoft-com:office:word" xmlns:w="http://schemas.openxmlformats.org/wordprocessingml/2006/main" xmlns:w14="http://schemas.microsoft.com/office/word/2010/wordml" xmlns:w15="http://schemas.microsoft.com/office/word/2012/wordml" xmlns:wpg="http://schemas.microsoft.com/office/word/2010/wordprocessingGroup" xmlns:wpi="http://schemas.microsoft.com/office/word/2010/wordprocessingInk" xmlns:wne="http://schemas.microsoft.com/office/word/2006/wordml" xmlns:wps="http://schemas.microsoft.com/office/word/2010/wordprocessingShape" mc:Ignorable="w14 w15 wp14">
+<w:document xmlns:wpc="http://schemas.microsoft.com/office/word/2010/wordprocessingCanvas" xmlns:cx="http://schemas.microsoft.com/office/drawing/2014/chartex" xmlns:cx1="http://schemas.microsoft.com/office/drawing/2015/9/8/chartex" xmlns:cx2="http://schemas.microsoft.com/office/drawing/2015/10/21/chartex" xmlns:cx3="http://schemas.microsoft.com/office/drawing/2016/5/9/chartex" xmlns:cx4="http://schemas.microsoft.com/office/drawing/2016/5/10/chartex" xmlns:cx5="http://schemas.microsoft.com/office/drawing/2016/5/11/chartex" xmlns:cx6="http://schemas.microsoft.com/office/drawing/2016/5/12/chartex" xmlns:cx7="http://schemas.microsoft.com/office/drawing/2016/5/13/chartex" xmlns:cx8="http://schemas.microsoft.com/office/drawing/2016/5/14/chartex" xmlns:mc="http://schemas.openxmlformats.org/markup-compatibility/2006" xmlns:aink="http://schemas.microsoft.com/office/drawing/2016/ink" xmlns:am3d="http://schemas.microsoft.com/office/drawing/2017/model3d" xmlns:o="urn:schemas-microsoft-com:office:office" xmlns:r="http://schemas.openxmlformats.org/officeDocument/2006/relationships" xmlns:m="http://schemas.openxmlformats.org/officeDocument/2006/math" xmlns:v="urn:schemas-microsoft-com:vml" xmlns:wp14="http://schemas.microsoft.com/office/word/2010/wordprocessingDrawing" xmlns:wp="http://schemas.openxmlformats.org/drawingml/2006/wordprocessingDrawing" xmlns:w10="urn:schemas-microsoft-com:office:word" xmlns:w="http://schemas.openxmlformats.org/wordprocessingml/2006/main" xmlns:w14="http://schemas.microsoft.com/office/word/2010/wordml" xmlns:w15="http://schemas.microsoft.com/office/word/2012/wordml" xmlns:w16cid="http://schemas.microsoft.com/office/word/2016/wordml/cid" xmlns:w16se="http://schemas.microsoft.com/office/word/2015/wordml/symex" xmlns:wpg="http://schemas.microsoft.com/office/word/2010/wordprocessingGroup" xmlns:wpi="http://schemas.microsoft.com/office/word/2010/wordprocessingInk" xmlns:wne="http://schemas.microsoft.com/office/word/2006/wordml" xmlns:wps="http://schemas.microsoft.com/office/word/2010/wordprocessingShape" mc:Ignorable="w14 w15 w16se w16cid wp14">
   <w:body>
     <w:p>
       <w:pPr>
@@ -53,7 +53,7 @@
             <v:path o:extrusionok="f" gradientshapeok="t" o:connecttype="rect"/>
             <o:lock v:ext="edit" aspectratio="t"/>
           </v:shapetype>
-          <v:shape id="_x0000_i1025" type="#_x0000_t75" style="width:466.9pt;height:343.15pt">
+          <v:shape id="_x0000_i1025" type="#_x0000_t75" style="width:467.25pt;height:343.5pt">
             <v:imagedata r:id="rId5" o:title="GameOfNim"/>
           </v:shape>
         </w:pict>
@@ -86,14 +86,12 @@
       </w:r>
     </w:p>
     <w:p>
-      <w:proofErr w:type="spellStart"/>
       <w:r>
         <w:rPr>
           <w:b/>
         </w:rPr>
         <w:t>BasePlayer</w:t>
       </w:r>
-      <w:proofErr w:type="spellEnd"/>
       <w:r>
         <w:t xml:space="preserve"> – Abstract class that </w:t>
       </w:r>
@@ -120,14 +118,12 @@
       <w:pPr>
         <w:ind w:left="720"/>
       </w:pPr>
-      <w:proofErr w:type="gramStart"/>
       <w:r>
         <w:rPr>
           <w:i/>
         </w:rPr>
         <w:t>name</w:t>
       </w:r>
-      <w:proofErr w:type="gramEnd"/>
       <w:r>
         <w:t xml:space="preserve"> – An arbitrary string to label the player in UI interactions. Determined by the player(s) in the program.</w:t>
       </w:r>
@@ -136,27 +132,11 @@
       <w:pPr>
         <w:ind w:left="720"/>
       </w:pPr>
-      <w:proofErr w:type="spellStart"/>
-      <w:proofErr w:type="gramStart"/>
-      <w:r>
-        <w:rPr>
-          <w:i/>
-        </w:rPr>
-        <w:t>TakeTurn</w:t>
-      </w:r>
-      <w:proofErr w:type="spellEnd"/>
-      <w:r>
-        <w:rPr>
-          <w:i/>
-        </w:rPr>
-        <w:t>(</w:t>
-      </w:r>
-      <w:proofErr w:type="gramEnd"/>
-      <w:r>
-        <w:rPr>
-          <w:i/>
-        </w:rPr>
-        <w:t>)</w:t>
+      <w:r>
+        <w:rPr>
+          <w:i/>
+        </w:rPr>
+        <w:t>TakeTurn()</w:t>
       </w:r>
       <w:r>
         <w:t xml:space="preserve"> – An abstract function that is defined by the child classes. See </w:t>
@@ -184,27 +164,11 @@
       <w:pPr>
         <w:ind w:left="720"/>
       </w:pPr>
-      <w:proofErr w:type="spellStart"/>
-      <w:proofErr w:type="gramStart"/>
-      <w:r>
-        <w:rPr>
-          <w:i/>
-        </w:rPr>
-        <w:t>ToString</w:t>
-      </w:r>
-      <w:proofErr w:type="spellEnd"/>
-      <w:r>
-        <w:rPr>
-          <w:i/>
-        </w:rPr>
-        <w:t>(</w:t>
-      </w:r>
-      <w:proofErr w:type="gramEnd"/>
-      <w:r>
-        <w:rPr>
-          <w:i/>
-        </w:rPr>
-        <w:t>)</w:t>
+      <w:r>
+        <w:rPr>
+          <w:i/>
+        </w:rPr>
+        <w:t>ToString()</w:t>
       </w:r>
       <w:r>
         <w:t xml:space="preserve"> – Overridden to return </w:t>
@@ -235,27 +199,11 @@
       <w:pPr>
         <w:ind w:left="720"/>
       </w:pPr>
-      <w:proofErr w:type="spellStart"/>
-      <w:proofErr w:type="gramStart"/>
-      <w:r>
-        <w:rPr>
-          <w:i/>
-        </w:rPr>
-        <w:t>TakeTurn</w:t>
-      </w:r>
-      <w:proofErr w:type="spellEnd"/>
-      <w:r>
-        <w:rPr>
-          <w:i/>
-        </w:rPr>
-        <w:t>(</w:t>
-      </w:r>
-      <w:proofErr w:type="gramEnd"/>
-      <w:r>
-        <w:rPr>
-          <w:i/>
-        </w:rPr>
-        <w:t>)</w:t>
+      <w:r>
+        <w:rPr>
+          <w:i/>
+        </w:rPr>
+        <w:t>TakeTurn()</w:t>
       </w:r>
       <w:r>
         <w:t xml:space="preserve"> – Chooses a random non-empty </w:t>
@@ -339,13 +287,99 @@
         <w:t>Heap</w:t>
       </w:r>
       <w:r>
-        <w:t xml:space="preserve"> and </w:t>
-      </w:r>
-      <w:proofErr w:type="gramStart"/>
-      <w:r>
-        <w:t>it’s</w:t>
-      </w:r>
-      <w:proofErr w:type="gramEnd"/>
+        <w:t xml:space="preserve"> and it’s </w:t>
+      </w:r>
+      <w:r>
+        <w:rPr>
+          <w:i/>
+        </w:rPr>
+        <w:t>amount</w:t>
+      </w:r>
+      <w:r>
+        <w:t xml:space="preserve"> is one, it instead takes one.</w:t>
+      </w:r>
+    </w:p>
+    <w:p/>
+    <w:p>
+      <w:r>
+        <w:rPr>
+          <w:b/>
+        </w:rPr>
+        <w:t>GameManager</w:t>
+      </w:r>
+      <w:r>
+        <w:t xml:space="preserve"> – A managing class that contains the </w:t>
+      </w:r>
+      <w:r>
+        <w:rPr>
+          <w:b/>
+        </w:rPr>
+        <w:t>Players</w:t>
+      </w:r>
+      <w:r>
+        <w:t xml:space="preserve">, </w:t>
+      </w:r>
+      <w:r>
+        <w:rPr>
+          <w:b/>
+        </w:rPr>
+        <w:t>Heaps</w:t>
+      </w:r>
+      <w:r>
+        <w:t>, and various functions used in the game.</w:t>
+      </w:r>
+    </w:p>
+    <w:p>
+      <w:r>
+        <w:tab/>
+      </w:r>
+      <w:r>
+        <w:rPr>
+          <w:i/>
+        </w:rPr>
+        <w:t>players</w:t>
+      </w:r>
+      <w:r>
+        <w:t xml:space="preserve"> – An array of </w:t>
+      </w:r>
+      <w:r>
+        <w:rPr>
+          <w:b/>
+        </w:rPr>
+        <w:t>BasePlayer</w:t>
+      </w:r>
+      <w:r>
+        <w:t xml:space="preserve"> that contains both players.</w:t>
+      </w:r>
+    </w:p>
+    <w:p>
+      <w:r>
+        <w:tab/>
+      </w:r>
+      <w:r>
+        <w:rPr>
+          <w:i/>
+        </w:rPr>
+        <w:t>heaps</w:t>
+      </w:r>
+      <w:r>
+        <w:t xml:space="preserve"> – A Dictionary of </w:t>
+      </w:r>
+      <w:r>
+        <w:rPr>
+          <w:b/>
+        </w:rPr>
+        <w:t>Heaps</w:t>
+      </w:r>
+      <w:r>
+        <w:t xml:space="preserve"> that use the </w:t>
+      </w:r>
+      <w:r>
+        <w:rPr>
+          <w:b/>
+        </w:rPr>
+        <w:t>Heaps</w:t>
+      </w:r>
       <w:r>
         <w:t xml:space="preserve"> </w:t>
       </w:r>
@@ -353,430 +387,206 @@
         <w:rPr>
           <w:i/>
         </w:rPr>
+        <w:t>name</w:t>
+      </w:r>
+      <w:r>
+        <w:t xml:space="preserve"> as a key</w:t>
+      </w:r>
+    </w:p>
+    <w:p>
+      <w:pPr>
+        <w:ind w:left="720"/>
+      </w:pPr>
+      <w:r>
+        <w:rPr>
+          <w:i/>
+        </w:rPr>
+        <w:t xml:space="preserve">SetupGame() </w:t>
+      </w:r>
+      <w:r>
+        <w:t xml:space="preserve">– Prompts the player through the console to choose the game’s starting modes. These include if the game is </w:t>
+      </w:r>
+      <w:r>
+        <w:rPr>
+          <w:b/>
+        </w:rPr>
+        <w:t>Player</w:t>
+      </w:r>
+      <w:r>
+        <w:t xml:space="preserve"> vs </w:t>
+      </w:r>
+      <w:r>
+        <w:rPr>
+          <w:b/>
+        </w:rPr>
+        <w:t>Player</w:t>
+      </w:r>
+      <w:r>
+        <w:t xml:space="preserve"> or </w:t>
+      </w:r>
+      <w:r>
+        <w:rPr>
+          <w:b/>
+        </w:rPr>
+        <w:t>Player</w:t>
+      </w:r>
+      <w:r>
+        <w:t xml:space="preserve"> vs </w:t>
+      </w:r>
+      <w:r>
+        <w:rPr>
+          <w:b/>
+        </w:rPr>
+        <w:t>CPU</w:t>
+      </w:r>
+      <w:r>
+        <w:t xml:space="preserve">, if the game is easy (heaps are 3, 3), medium (heaps are 2, 5, 7), or hard (2, 3, 8, 9). The players also choose names for each </w:t>
+      </w:r>
+      <w:r>
+        <w:rPr>
+          <w:b/>
+        </w:rPr>
+        <w:t>Player</w:t>
+      </w:r>
+      <w:r>
+        <w:t>.</w:t>
+      </w:r>
+    </w:p>
+    <w:p>
+      <w:pPr>
+        <w:ind w:left="720"/>
+      </w:pPr>
+      <w:r>
+        <w:rPr>
+          <w:i/>
+        </w:rPr>
+        <w:t>RunGame()</w:t>
+      </w:r>
+      <w:r>
+        <w:t xml:space="preserve"> – Calls </w:t>
+      </w:r>
+      <w:r>
+        <w:rPr>
+          <w:i/>
+        </w:rPr>
+        <w:t>SetupGame()</w:t>
+      </w:r>
+      <w:r>
+        <w:t xml:space="preserve">. It then iterates through </w:t>
+      </w:r>
+      <w:r>
+        <w:rPr>
+          <w:i/>
+        </w:rPr>
+        <w:t>players</w:t>
+      </w:r>
+      <w:r>
+        <w:t xml:space="preserve"> calling </w:t>
+      </w:r>
+      <w:r>
+        <w:rPr>
+          <w:i/>
+        </w:rPr>
+        <w:t>TakeTurn()</w:t>
+      </w:r>
+      <w:r>
+        <w:t xml:space="preserve"> for each. After each turn is taken it calls </w:t>
+      </w:r>
+      <w:r>
+        <w:rPr>
+          <w:i/>
+        </w:rPr>
+        <w:t>CheckGameIsOver()</w:t>
+      </w:r>
+      <w:r>
+        <w:t xml:space="preserve"> to see if a player has won. If they</w:t>
+      </w:r>
+      <w:r>
+        <w:t xml:space="preserve"> </w:t>
+      </w:r>
+      <w:bookmarkStart w:id="0" w:name="_GoBack"/>
+      <w:bookmarkEnd w:id="0"/>
+      <w:r>
+        <w:t xml:space="preserve">have, </w:t>
+      </w:r>
+      <w:r>
+        <w:rPr>
+          <w:i/>
+        </w:rPr>
+        <w:t>EndGame()</w:t>
+      </w:r>
+      <w:r>
+        <w:t xml:space="preserve"> is called.</w:t>
+      </w:r>
+    </w:p>
+    <w:p>
+      <w:pPr>
+        <w:ind w:left="720"/>
+      </w:pPr>
+      <w:r>
+        <w:rPr>
+          <w:i/>
+        </w:rPr>
+        <w:t xml:space="preserve">EndGame() </w:t>
+      </w:r>
+      <w:r>
+        <w:t>– Prints which player won and asks the players if they would like to play again. If they answer yes, the game goes back to the beginning. If not, the program exits.</w:t>
+      </w:r>
+    </w:p>
+    <w:p>
+      <w:pPr>
+        <w:ind w:left="1440" w:hanging="720"/>
+      </w:pPr>
+      <w:r>
+        <w:rPr>
+          <w:i/>
+        </w:rPr>
+        <w:t xml:space="preserve">CheckGameIsOver() </w:t>
+      </w:r>
+      <w:r>
+        <w:t xml:space="preserve">– Returns true if every </w:t>
+      </w:r>
+      <w:r>
+        <w:rPr>
+          <w:b/>
+        </w:rPr>
+        <w:t>Heap</w:t>
+      </w:r>
+      <w:r>
+        <w:t xml:space="preserve"> in </w:t>
+      </w:r>
+      <w:r>
+        <w:rPr>
+          <w:i/>
+        </w:rPr>
+        <w:t>heaps</w:t>
+      </w:r>
+      <w:r>
+        <w:t xml:space="preserve"> is empty.</w:t>
+      </w:r>
+    </w:p>
+    <w:p/>
+    <w:p>
+      <w:r>
+        <w:rPr>
+          <w:b/>
+        </w:rPr>
+        <w:t>Heap</w:t>
+      </w:r>
+      <w:r>
+        <w:t xml:space="preserve"> – A class that represents a pile of objects used in the game. Each turn a player chooses a pile to remove items from as their turn.</w:t>
+      </w:r>
+    </w:p>
+    <w:p>
+      <w:pPr>
+        <w:ind w:left="720"/>
+      </w:pPr>
+      <w:r>
+        <w:rPr>
+          <w:i/>
+        </w:rPr>
         <w:t>amount</w:t>
       </w:r>
-      <w:r>
-        <w:t xml:space="preserve"> is one, it instead takes one.</w:t>
-      </w:r>
-    </w:p>
-    <w:p/>
-    <w:p>
-      <w:proofErr w:type="spellStart"/>
-      <w:r>
-        <w:rPr>
-          <w:b/>
-        </w:rPr>
-        <w:t>GameManager</w:t>
-      </w:r>
-      <w:proofErr w:type="spellEnd"/>
-      <w:r>
-        <w:t xml:space="preserve"> – A managing class that contains the </w:t>
-      </w:r>
-      <w:r>
-        <w:rPr>
-          <w:b/>
-        </w:rPr>
-        <w:t>Players</w:t>
-      </w:r>
-      <w:r>
-        <w:t xml:space="preserve">, </w:t>
-      </w:r>
-      <w:r>
-        <w:rPr>
-          <w:b/>
-        </w:rPr>
-        <w:t>Heaps</w:t>
-      </w:r>
-      <w:r>
-        <w:t>, and various functions used in the game.</w:t>
-      </w:r>
-    </w:p>
-    <w:p>
-      <w:r>
-        <w:tab/>
-      </w:r>
-      <w:proofErr w:type="gramStart"/>
-      <w:r>
-        <w:rPr>
-          <w:i/>
-        </w:rPr>
-        <w:t>players</w:t>
-      </w:r>
-      <w:proofErr w:type="gramEnd"/>
-      <w:r>
-        <w:t xml:space="preserve"> – An array of </w:t>
-      </w:r>
-      <w:proofErr w:type="spellStart"/>
-      <w:r>
-        <w:rPr>
-          <w:b/>
-        </w:rPr>
-        <w:t>BasePlayer</w:t>
-      </w:r>
-      <w:proofErr w:type="spellEnd"/>
-      <w:r>
-        <w:t xml:space="preserve"> that contains both players.</w:t>
-      </w:r>
-    </w:p>
-    <w:p>
-      <w:r>
-        <w:tab/>
-      </w:r>
-      <w:proofErr w:type="gramStart"/>
-      <w:r>
-        <w:rPr>
-          <w:i/>
-        </w:rPr>
-        <w:t>heaps</w:t>
-      </w:r>
-      <w:proofErr w:type="gramEnd"/>
-      <w:r>
-        <w:t xml:space="preserve"> – A Dictionary of </w:t>
-      </w:r>
-      <w:r>
-        <w:rPr>
-          <w:b/>
-        </w:rPr>
-        <w:t>Heaps</w:t>
-      </w:r>
-      <w:r>
-        <w:t xml:space="preserve"> that use the </w:t>
-      </w:r>
-      <w:r>
-        <w:rPr>
-          <w:b/>
-        </w:rPr>
-        <w:t>Heaps</w:t>
-      </w:r>
-      <w:r>
-        <w:t xml:space="preserve"> </w:t>
-      </w:r>
-      <w:r>
-        <w:rPr>
-          <w:i/>
-        </w:rPr>
-        <w:t>name</w:t>
-      </w:r>
-      <w:r>
-        <w:t xml:space="preserve"> as a key</w:t>
-      </w:r>
-    </w:p>
-    <w:p>
-      <w:pPr>
-        <w:ind w:left="720"/>
-      </w:pPr>
-      <w:proofErr w:type="spellStart"/>
-      <w:proofErr w:type="gramStart"/>
-      <w:r>
-        <w:rPr>
-          <w:i/>
-        </w:rPr>
-        <w:t>SetupGame</w:t>
-      </w:r>
-      <w:proofErr w:type="spellEnd"/>
-      <w:r>
-        <w:rPr>
-          <w:i/>
-        </w:rPr>
-        <w:t>(</w:t>
-      </w:r>
-      <w:proofErr w:type="gramEnd"/>
-      <w:r>
-        <w:rPr>
-          <w:i/>
-        </w:rPr>
-        <w:t xml:space="preserve">) </w:t>
-      </w:r>
-      <w:r>
-        <w:t xml:space="preserve">– Prompts the player through the console to choose the game’s starting modes. These include if the game is </w:t>
-      </w:r>
-      <w:r>
-        <w:rPr>
-          <w:b/>
-        </w:rPr>
-        <w:t>Player</w:t>
-      </w:r>
-      <w:r>
-        <w:t xml:space="preserve"> vs </w:t>
-      </w:r>
-      <w:r>
-        <w:rPr>
-          <w:b/>
-        </w:rPr>
-        <w:t>Player</w:t>
-      </w:r>
-      <w:r>
-        <w:t xml:space="preserve"> or </w:t>
-      </w:r>
-      <w:r>
-        <w:rPr>
-          <w:b/>
-        </w:rPr>
-        <w:t>Player</w:t>
-      </w:r>
-      <w:r>
-        <w:t xml:space="preserve"> vs </w:t>
-      </w:r>
-      <w:r>
-        <w:rPr>
-          <w:b/>
-        </w:rPr>
-        <w:t>CPU</w:t>
-      </w:r>
-      <w:r>
-        <w:t xml:space="preserve">, if the game is easy (heaps are 3, 3), medium (heaps are 2, 5, 7), or hard (2, 3, 8, 9). The players also choose names for each </w:t>
-      </w:r>
-      <w:r>
-        <w:rPr>
-          <w:b/>
-        </w:rPr>
-        <w:t>Player</w:t>
-      </w:r>
-      <w:r>
-        <w:t>.</w:t>
-      </w:r>
-    </w:p>
-    <w:p>
-      <w:pPr>
-        <w:ind w:left="720"/>
-      </w:pPr>
-      <w:proofErr w:type="spellStart"/>
-      <w:proofErr w:type="gramStart"/>
-      <w:r>
-        <w:rPr>
-          <w:i/>
-        </w:rPr>
-        <w:t>RunGame</w:t>
-      </w:r>
-      <w:proofErr w:type="spellEnd"/>
-      <w:r>
-        <w:rPr>
-          <w:i/>
-        </w:rPr>
-        <w:t>(</w:t>
-      </w:r>
-      <w:proofErr w:type="gramEnd"/>
-      <w:r>
-        <w:rPr>
-          <w:i/>
-        </w:rPr>
-        <w:t>)</w:t>
-      </w:r>
-      <w:r>
-        <w:t xml:space="preserve"> – Calls </w:t>
-      </w:r>
-      <w:proofErr w:type="spellStart"/>
-      <w:r>
-        <w:rPr>
-          <w:i/>
-        </w:rPr>
-        <w:t>SetupGame</w:t>
-      </w:r>
-      <w:proofErr w:type="spellEnd"/>
-      <w:r>
-        <w:rPr>
-          <w:i/>
-        </w:rPr>
-        <w:t>()</w:t>
-      </w:r>
-      <w:r>
-        <w:t xml:space="preserve">. It then iterates through </w:t>
-      </w:r>
-      <w:r>
-        <w:rPr>
-          <w:i/>
-        </w:rPr>
-        <w:t>players</w:t>
-      </w:r>
-      <w:r>
-        <w:t xml:space="preserve"> calling </w:t>
-      </w:r>
-      <w:proofErr w:type="spellStart"/>
-      <w:proofErr w:type="gramStart"/>
-      <w:r>
-        <w:rPr>
-          <w:i/>
-        </w:rPr>
-        <w:t>TakeTurn</w:t>
-      </w:r>
-      <w:proofErr w:type="spellEnd"/>
-      <w:r>
-        <w:rPr>
-          <w:i/>
-        </w:rPr>
-        <w:t>(</w:t>
-      </w:r>
-      <w:proofErr w:type="gramEnd"/>
-      <w:r>
-        <w:rPr>
-          <w:i/>
-        </w:rPr>
-        <w:t>)</w:t>
-      </w:r>
-      <w:r>
-        <w:t xml:space="preserve"> for each. After each turn is taken it calls </w:t>
-      </w:r>
-      <w:proofErr w:type="spellStart"/>
-      <w:proofErr w:type="gramStart"/>
-      <w:r>
-        <w:rPr>
-          <w:i/>
-        </w:rPr>
-        <w:t>CheckGameIsOver</w:t>
-      </w:r>
-      <w:proofErr w:type="spellEnd"/>
-      <w:r>
-        <w:rPr>
-          <w:i/>
-        </w:rPr>
-        <w:t>(</w:t>
-      </w:r>
-      <w:proofErr w:type="gramEnd"/>
-      <w:r>
-        <w:rPr>
-          <w:i/>
-        </w:rPr>
-        <w:t>)</w:t>
-      </w:r>
-      <w:r>
-        <w:t xml:space="preserve"> to see if a player has won. If </w:t>
-      </w:r>
-      <w:proofErr w:type="spellStart"/>
-      <w:r>
-        <w:t>theyhave</w:t>
-      </w:r>
-      <w:proofErr w:type="spellEnd"/>
-      <w:r>
-        <w:t xml:space="preserve">, </w:t>
-      </w:r>
-      <w:proofErr w:type="spellStart"/>
-      <w:proofErr w:type="gramStart"/>
-      <w:r>
-        <w:rPr>
-          <w:i/>
-        </w:rPr>
-        <w:t>EndGame</w:t>
-      </w:r>
-      <w:proofErr w:type="spellEnd"/>
-      <w:r>
-        <w:rPr>
-          <w:i/>
-        </w:rPr>
-        <w:t>(</w:t>
-      </w:r>
-      <w:proofErr w:type="gramEnd"/>
-      <w:r>
-        <w:rPr>
-          <w:i/>
-        </w:rPr>
-        <w:t>)</w:t>
-      </w:r>
-      <w:r>
-        <w:t xml:space="preserve"> is called.</w:t>
-      </w:r>
-    </w:p>
-    <w:p>
-      <w:pPr>
-        <w:ind w:left="720"/>
-      </w:pPr>
-      <w:proofErr w:type="spellStart"/>
-      <w:proofErr w:type="gramStart"/>
-      <w:r>
-        <w:rPr>
-          <w:i/>
-        </w:rPr>
-        <w:t>EndGame</w:t>
-      </w:r>
-      <w:proofErr w:type="spellEnd"/>
-      <w:r>
-        <w:rPr>
-          <w:i/>
-        </w:rPr>
-        <w:t>(</w:t>
-      </w:r>
-      <w:proofErr w:type="gramEnd"/>
-      <w:r>
-        <w:rPr>
-          <w:i/>
-        </w:rPr>
-        <w:t xml:space="preserve">) </w:t>
-      </w:r>
-      <w:r>
-        <w:t>– Prints which player won and asks the players if they would like to play again. If they answer yes, the game goes back to the beginning. If not, the program exits.</w:t>
-      </w:r>
-    </w:p>
-    <w:p>
-      <w:pPr>
-        <w:ind w:left="1440" w:hanging="720"/>
-      </w:pPr>
-      <w:proofErr w:type="spellStart"/>
-      <w:proofErr w:type="gramStart"/>
-      <w:r>
-        <w:rPr>
-          <w:i/>
-        </w:rPr>
-        <w:t>CheckGameIsOver</w:t>
-      </w:r>
-      <w:proofErr w:type="spellEnd"/>
-      <w:r>
-        <w:rPr>
-          <w:i/>
-        </w:rPr>
-        <w:t>(</w:t>
-      </w:r>
-      <w:proofErr w:type="gramEnd"/>
-      <w:r>
-        <w:rPr>
-          <w:i/>
-        </w:rPr>
-        <w:t xml:space="preserve">) </w:t>
-      </w:r>
-      <w:r>
-        <w:t xml:space="preserve">– Returns true if every </w:t>
-      </w:r>
-      <w:r>
-        <w:rPr>
-          <w:b/>
-        </w:rPr>
-        <w:t>Heap</w:t>
-      </w:r>
-      <w:r>
-        <w:t xml:space="preserve"> in </w:t>
-      </w:r>
-      <w:r>
-        <w:rPr>
-          <w:i/>
-        </w:rPr>
-        <w:t>heaps</w:t>
-      </w:r>
-      <w:r>
-        <w:t xml:space="preserve"> is empty.</w:t>
-      </w:r>
-    </w:p>
-    <w:p/>
-    <w:p>
-      <w:r>
-        <w:rPr>
-          <w:b/>
-        </w:rPr>
-        <w:t>Heap</w:t>
-      </w:r>
-      <w:r>
-        <w:t xml:space="preserve"> – A class that represents a pile of objects used in the game. Each turn a player chooses a pile to remove items from as their turn.</w:t>
-      </w:r>
-    </w:p>
-    <w:p>
-      <w:pPr>
-        <w:ind w:left="720"/>
-      </w:pPr>
-      <w:proofErr w:type="gramStart"/>
-      <w:r>
-        <w:rPr>
-          <w:i/>
-        </w:rPr>
-        <w:t>amount</w:t>
-      </w:r>
-      <w:proofErr w:type="gramEnd"/>
       <w:r>
         <w:t xml:space="preserve"> – An integer property that represents how many items are in the pile. Public getter, private setter.</w:t>
       </w:r>
@@ -786,42 +596,30 @@
         <w:lastRenderedPageBreak/>
         <w:tab/>
       </w:r>
-      <w:proofErr w:type="gramStart"/>
       <w:r>
         <w:rPr>
           <w:i/>
         </w:rPr>
         <w:t>name</w:t>
       </w:r>
-      <w:proofErr w:type="gramEnd"/>
       <w:r>
         <w:t xml:space="preserve"> – A string used in the </w:t>
       </w:r>
-      <w:proofErr w:type="spellStart"/>
-      <w:r>
-        <w:rPr>
-          <w:i/>
-        </w:rPr>
-        <w:t>ToString</w:t>
-      </w:r>
-      <w:proofErr w:type="spellEnd"/>
-      <w:r>
-        <w:rPr>
-          <w:i/>
-        </w:rPr>
-        <w:t>()</w:t>
+      <w:r>
+        <w:rPr>
+          <w:i/>
+        </w:rPr>
+        <w:t>ToString()</w:t>
       </w:r>
       <w:r>
         <w:t xml:space="preserve"> and in </w:t>
       </w:r>
-      <w:proofErr w:type="spellStart"/>
       <w:r>
         <w:rPr>
           <w:b/>
         </w:rPr>
         <w:t>GameManager</w:t>
       </w:r>
-      <w:proofErr w:type="spellEnd"/>
       <w:r>
         <w:t xml:space="preserve"> as the key for each </w:t>
       </w:r>
@@ -848,26 +646,14 @@
       <w:r>
         <w:tab/>
       </w:r>
-      <w:proofErr w:type="spellStart"/>
-      <w:proofErr w:type="gramStart"/>
       <w:r>
         <w:rPr>
           <w:i/>
         </w:rPr>
         <w:t>isEmpty</w:t>
       </w:r>
-      <w:proofErr w:type="spellEnd"/>
-      <w:proofErr w:type="gramEnd"/>
-      <w:r>
-        <w:t xml:space="preserve"> – A </w:t>
-      </w:r>
-      <w:proofErr w:type="spellStart"/>
-      <w:r>
-        <w:t>boolean</w:t>
-      </w:r>
-      <w:proofErr w:type="spellEnd"/>
-      <w:r>
-        <w:t xml:space="preserve"> property that returns if </w:t>
+      <w:r>
+        <w:t xml:space="preserve"> – A boolean property that returns if </w:t>
       </w:r>
       <w:r>
         <w:rPr>
@@ -883,27 +669,11 @@
       <w:pPr>
         <w:ind w:left="720"/>
       </w:pPr>
-      <w:proofErr w:type="spellStart"/>
-      <w:proofErr w:type="gramStart"/>
-      <w:r>
-        <w:rPr>
-          <w:i/>
-        </w:rPr>
-        <w:t>TakeAmount</w:t>
-      </w:r>
-      <w:proofErr w:type="spellEnd"/>
-      <w:r>
-        <w:rPr>
-          <w:i/>
-        </w:rPr>
-        <w:t>(</w:t>
-      </w:r>
-      <w:proofErr w:type="gramEnd"/>
-      <w:r>
-        <w:rPr>
-          <w:i/>
-        </w:rPr>
-        <w:t>)</w:t>
+      <w:r>
+        <w:rPr>
+          <w:i/>
+        </w:rPr>
+        <w:t>TakeAmount()</w:t>
       </w:r>
       <w:r>
         <w:t xml:space="preserve"> – Checks if the integer passed is less than or equal to </w:t>
@@ -926,52 +696,20 @@
       <w:r>
         <w:t xml:space="preserve"> and </w:t>
       </w:r>
-      <w:proofErr w:type="spellStart"/>
-      <w:proofErr w:type="gramStart"/>
-      <w:r>
-        <w:rPr>
-          <w:i/>
-        </w:rPr>
-        <w:t>TakeAmount</w:t>
-      </w:r>
-      <w:proofErr w:type="spellEnd"/>
-      <w:r>
-        <w:rPr>
-          <w:i/>
-        </w:rPr>
-        <w:t>(</w:t>
-      </w:r>
-      <w:proofErr w:type="gramEnd"/>
-      <w:r>
-        <w:rPr>
-          <w:i/>
-        </w:rPr>
-        <w:t>)</w:t>
+      <w:r>
+        <w:rPr>
+          <w:i/>
+        </w:rPr>
+        <w:t>TakeAmount()</w:t>
       </w:r>
       <w:r>
         <w:t xml:space="preserve"> returns true. Otherwise </w:t>
       </w:r>
-      <w:proofErr w:type="spellStart"/>
-      <w:proofErr w:type="gramStart"/>
-      <w:r>
-        <w:rPr>
-          <w:i/>
-        </w:rPr>
-        <w:t>TakeAmount</w:t>
-      </w:r>
-      <w:proofErr w:type="spellEnd"/>
-      <w:r>
-        <w:rPr>
-          <w:i/>
-        </w:rPr>
-        <w:t>(</w:t>
-      </w:r>
-      <w:proofErr w:type="gramEnd"/>
-      <w:r>
-        <w:rPr>
-          <w:i/>
-        </w:rPr>
-        <w:t>)</w:t>
+      <w:r>
+        <w:rPr>
+          <w:i/>
+        </w:rPr>
+        <w:t>TakeAmount()</w:t>
       </w:r>
       <w:r>
         <w:t xml:space="preserve"> returns false.</w:t>
@@ -982,27 +720,11 @@
       <w:r>
         <w:tab/>
       </w:r>
-      <w:proofErr w:type="spellStart"/>
-      <w:proofErr w:type="gramStart"/>
-      <w:r>
-        <w:rPr>
-          <w:i/>
-        </w:rPr>
-        <w:t>ToString</w:t>
-      </w:r>
-      <w:proofErr w:type="spellEnd"/>
-      <w:r>
-        <w:rPr>
-          <w:i/>
-        </w:rPr>
-        <w:t>(</w:t>
-      </w:r>
-      <w:proofErr w:type="gramEnd"/>
-      <w:r>
-        <w:rPr>
-          <w:i/>
-        </w:rPr>
-        <w:t>)</w:t>
+      <w:r>
+        <w:rPr>
+          <w:i/>
+        </w:rPr>
+        <w:t>ToString()</w:t>
       </w:r>
       <w:r>
         <w:t xml:space="preserve"> – Returns </w:t>
@@ -1042,27 +764,11 @@
       <w:pPr>
         <w:ind w:left="720"/>
       </w:pPr>
-      <w:proofErr w:type="spellStart"/>
-      <w:proofErr w:type="gramStart"/>
-      <w:r>
-        <w:rPr>
-          <w:i/>
-        </w:rPr>
-        <w:t>TakeTurn</w:t>
-      </w:r>
-      <w:proofErr w:type="spellEnd"/>
-      <w:r>
-        <w:rPr>
-          <w:i/>
-        </w:rPr>
-        <w:t>(</w:t>
-      </w:r>
-      <w:proofErr w:type="gramEnd"/>
-      <w:r>
-        <w:rPr>
-          <w:i/>
-        </w:rPr>
-        <w:t>)</w:t>
+      <w:r>
+        <w:rPr>
+          <w:i/>
+        </w:rPr>
+        <w:t>TakeTurn()</w:t>
       </w:r>
       <w:r>
         <w:t xml:space="preserve"> – Prompts the actor to choose a </w:t>
@@ -1315,17 +1021,8 @@
                 <w:rFonts w:ascii="Consolas" w:hAnsi="Consolas"/>
                 <w:sz w:val="24"/>
               </w:rPr>
-              <w:t xml:space="preserve">Welcome to the game of </w:t>
+              <w:t>Welcome to the game of Nim</w:t>
             </w:r>
-            <w:proofErr w:type="spellStart"/>
-            <w:r>
-              <w:rPr>
-                <w:rFonts w:ascii="Consolas" w:hAnsi="Consolas"/>
-                <w:sz w:val="24"/>
-              </w:rPr>
-              <w:t>Nim</w:t>
-            </w:r>
-            <w:proofErr w:type="spellEnd"/>
           </w:p>
           <w:p>
             <w:pPr>
@@ -1672,8 +1369,6 @@
           <w:sz w:val="44"/>
         </w:rPr>
       </w:pPr>
-      <w:bookmarkStart w:id="0" w:name="_GoBack"/>
-      <w:bookmarkEnd w:id="0"/>
       <w:r>
         <w:rPr>
           <w:sz w:val="44"/>
@@ -1715,23 +1410,7 @@
                 <w:rFonts w:ascii="Consolas" w:hAnsi="Consolas"/>
                 <w:sz w:val="24"/>
               </w:rPr>
-              <w:t xml:space="preserve">Enter </w:t>
-            </w:r>
-            <w:proofErr w:type="spellStart"/>
-            <w:r>
-              <w:rPr>
-                <w:rFonts w:ascii="Consolas" w:hAnsi="Consolas"/>
-                <w:sz w:val="24"/>
-              </w:rPr>
-              <w:t>playern’s</w:t>
-            </w:r>
-            <w:proofErr w:type="spellEnd"/>
-            <w:r>
-              <w:rPr>
-                <w:rFonts w:ascii="Consolas" w:hAnsi="Consolas"/>
-                <w:sz w:val="24"/>
-              </w:rPr>
-              <w:t xml:space="preserve"> name: ________</w:t>
+              <w:t>Enter playern’s name: ________</w:t>
             </w:r>
           </w:p>
           <w:p>
@@ -1989,21 +1668,12 @@
                 <w:sz w:val="24"/>
               </w:rPr>
             </w:pPr>
-            <w:proofErr w:type="spellStart"/>
             <w:r>
               <w:rPr>
                 <w:rFonts w:ascii="Consolas" w:hAnsi="Consolas"/>
                 <w:sz w:val="24"/>
               </w:rPr>
-              <w:t>Playern’s</w:t>
-            </w:r>
-            <w:proofErr w:type="spellEnd"/>
-            <w:r>
-              <w:rPr>
-                <w:rFonts w:ascii="Consolas" w:hAnsi="Consolas"/>
-                <w:sz w:val="24"/>
-              </w:rPr>
-              <w:t xml:space="preserve"> Turn</w:t>
+              <w:t>Playern’s Turn</w:t>
             </w:r>
           </w:p>
           <w:p>
@@ -2318,21 +1988,12 @@
                 <w:sz w:val="24"/>
               </w:rPr>
             </w:pPr>
-            <w:proofErr w:type="spellStart"/>
             <w:r>
               <w:rPr>
                 <w:rFonts w:ascii="Consolas" w:hAnsi="Consolas"/>
                 <w:sz w:val="24"/>
               </w:rPr>
-              <w:t>Playern</w:t>
-            </w:r>
-            <w:proofErr w:type="spellEnd"/>
-            <w:r>
-              <w:rPr>
-                <w:rFonts w:ascii="Consolas" w:hAnsi="Consolas"/>
-                <w:sz w:val="24"/>
-              </w:rPr>
-              <w:t xml:space="preserve"> wins</w:t>
+              <w:t>Playern wins</w:t>
             </w:r>
           </w:p>
           <w:p>
@@ -2469,7 +2130,7 @@
 </file>
 
 <file path=word/styles.xml><?xml version="1.0" encoding="utf-8"?>
-<w:styles xmlns:mc="http://schemas.openxmlformats.org/markup-compatibility/2006" xmlns:r="http://schemas.openxmlformats.org/officeDocument/2006/relationships" xmlns:w="http://schemas.openxmlformats.org/wordprocessingml/2006/main" xmlns:w14="http://schemas.microsoft.com/office/word/2010/wordml" xmlns:w15="http://schemas.microsoft.com/office/word/2012/wordml" mc:Ignorable="w14 w15">
+<w:styles xmlns:mc="http://schemas.openxmlformats.org/markup-compatibility/2006" xmlns:r="http://schemas.openxmlformats.org/officeDocument/2006/relationships" xmlns:w="http://schemas.openxmlformats.org/wordprocessingml/2006/main" xmlns:w14="http://schemas.microsoft.com/office/word/2010/wordml" xmlns:w15="http://schemas.microsoft.com/office/word/2012/wordml" xmlns:w16cid="http://schemas.microsoft.com/office/word/2016/wordml/cid" xmlns:w16se="http://schemas.microsoft.com/office/word/2015/wordml/symex" mc:Ignorable="w14 w15 w16se w16cid">
   <w:docDefaults>
     <w:rPrDefault>
       <w:rPr>
@@ -2485,7 +2146,7 @@
       </w:pPr>
     </w:pPrDefault>
   </w:docDefaults>
-  <w:latentStyles w:defLockedState="0" w:defUIPriority="99" w:defSemiHidden="0" w:defUnhideWhenUsed="0" w:defQFormat="0" w:count="371">
+  <w:latentStyles w:defLockedState="0" w:defUIPriority="99" w:defSemiHidden="0" w:defUnhideWhenUsed="0" w:defQFormat="0" w:count="375">
     <w:lsdException w:name="Normal" w:uiPriority="0" w:qFormat="1"/>
     <w:lsdException w:name="heading 1" w:uiPriority="9" w:qFormat="1"/>
     <w:lsdException w:name="heading 2" w:semiHidden="1" w:uiPriority="9" w:unhideWhenUsed="1" w:qFormat="1"/>
@@ -2591,7 +2252,6 @@
     <w:lsdException w:name="HTML Sample" w:semiHidden="1" w:unhideWhenUsed="1"/>
     <w:lsdException w:name="HTML Typewriter" w:semiHidden="1" w:unhideWhenUsed="1"/>
     <w:lsdException w:name="HTML Variable" w:semiHidden="1" w:unhideWhenUsed="1"/>
-    <w:lsdException w:name="Normal Table" w:semiHidden="1" w:unhideWhenUsed="1"/>
     <w:lsdException w:name="annotation subject" w:semiHidden="1" w:unhideWhenUsed="1"/>
     <w:lsdException w:name="No List" w:semiHidden="1" w:unhideWhenUsed="1"/>
     <w:lsdException w:name="Outline List 1" w:semiHidden="1" w:unhideWhenUsed="1"/>
@@ -2635,10 +2295,8 @@
     <w:lsdException w:name="Table Elegant" w:semiHidden="1" w:unhideWhenUsed="1"/>
     <w:lsdException w:name="Table Professional" w:semiHidden="1" w:unhideWhenUsed="1"/>
     <w:lsdException w:name="Table Subtle 1" w:semiHidden="1" w:unhideWhenUsed="1"/>
-    <w:lsdException w:name="Table Subtle 2" w:semiHidden="1" w:unhideWhenUsed="1"/>
     <w:lsdException w:name="Table Web 1" w:semiHidden="1" w:unhideWhenUsed="1"/>
     <w:lsdException w:name="Table Web 2" w:semiHidden="1" w:unhideWhenUsed="1"/>
-    <w:lsdException w:name="Table Web 3" w:semiHidden="1" w:unhideWhenUsed="1"/>
     <w:lsdException w:name="Balloon Text" w:semiHidden="1" w:unhideWhenUsed="1"/>
     <w:lsdException w:name="Table Grid" w:uiPriority="39"/>
     <w:lsdException w:name="Table Theme" w:semiHidden="1" w:unhideWhenUsed="1"/>
@@ -2857,6 +2515,10 @@
     <w:lsdException w:name="List Table 5 Dark Accent 6" w:uiPriority="50"/>
     <w:lsdException w:name="List Table 6 Colorful Accent 6" w:uiPriority="51"/>
     <w:lsdException w:name="List Table 7 Colorful Accent 6" w:uiPriority="52"/>
+    <w:lsdException w:name="Mention" w:semiHidden="1" w:unhideWhenUsed="1"/>
+    <w:lsdException w:name="Smart Hyperlink" w:semiHidden="1" w:unhideWhenUsed="1"/>
+    <w:lsdException w:name="Hashtag" w:semiHidden="1" w:unhideWhenUsed="1"/>
+    <w:lsdException w:name="Unresolved Mention" w:semiHidden="1" w:unhideWhenUsed="1"/>
   </w:latentStyles>
   <w:style w:type="paragraph" w:default="1" w:styleId="Normal">
     <w:name w:val="Normal"/>
@@ -3177,7 +2839,7 @@
 </file>
 
 <file path=customXml/itemProps1.xml><?xml version="1.0" encoding="utf-8"?>
-<ds:datastoreItem xmlns:ds="http://schemas.openxmlformats.org/officeDocument/2006/customXml" ds:itemID="{F86C3B72-BE5F-4064-81C3-626E06E62774}">
+<ds:datastoreItem xmlns:ds="http://schemas.openxmlformats.org/officeDocument/2006/customXml" ds:itemID="{B6135677-2CB4-4E32-91C6-6B832C748679}">
   <ds:schemaRefs>
     <ds:schemaRef ds:uri="http://schemas.openxmlformats.org/officeDocument/2006/bibliography"/>
   </ds:schemaRefs>

</xml_diff>